<commit_message>
course updates for Kubernetes 1.18
</commit_message>
<xml_diff>
--- a/03_02/minikube-windows-setup.docx
+++ b/03_02/minikube-windows-setup.docx
@@ -1,8 +1,12 @@
 
 <file path=word/document.xml><?xml version="1.0" encoding="utf-8"?>
-<w:document xmlns:wpc="http://schemas.microsoft.com/office/word/2010/wordprocessingCanvas" xmlns:cx="http://schemas.microsoft.com/office/drawing/2014/chartex" xmlns:cx1="http://schemas.microsoft.com/office/drawing/2015/9/8/chartex" xmlns:mc="http://schemas.openxmlformats.org/markup-compatibility/2006" xmlns:o="urn:schemas-microsoft-com:office:office" xmlns:r="http://schemas.openxmlformats.org/officeDocument/2006/relationships" xmlns:m="http://schemas.openxmlformats.org/officeDocument/2006/math" xmlns:v="urn:schemas-microsoft-com:vml" xmlns:wp14="http://schemas.microsoft.com/office/word/2010/wordprocessingDrawing" xmlns:wp="http://schemas.openxmlformats.org/drawingml/2006/wordprocessingDrawing" xmlns:w10="urn:schemas-microsoft-com:office:word" xmlns:w="http://schemas.openxmlformats.org/wordprocessingml/2006/main" xmlns:w14="http://schemas.microsoft.com/office/word/2010/wordml" xmlns:w15="http://schemas.microsoft.com/office/word/2012/wordml" xmlns:w16se="http://schemas.microsoft.com/office/word/2015/wordml/symex" xmlns:wpg="http://schemas.microsoft.com/office/word/2010/wordprocessingGroup" xmlns:wpi="http://schemas.microsoft.com/office/word/2010/wordprocessingInk" xmlns:wne="http://schemas.microsoft.com/office/word/2006/wordml" xmlns:wps="http://schemas.microsoft.com/office/word/2010/wordprocessingShape" mc:Ignorable="w14 w15 w16se wp14">
+<w:document xmlns:wpc="http://schemas.microsoft.com/office/word/2010/wordprocessingCanvas" xmlns:cx="http://schemas.microsoft.com/office/drawing/2014/chartex" xmlns:cx1="http://schemas.microsoft.com/office/drawing/2015/9/8/chartex" xmlns:cx2="http://schemas.microsoft.com/office/drawing/2015/10/21/chartex" xmlns:cx3="http://schemas.microsoft.com/office/drawing/2016/5/9/chartex" xmlns:cx4="http://schemas.microsoft.com/office/drawing/2016/5/10/chartex" xmlns:cx5="http://schemas.microsoft.com/office/drawing/2016/5/11/chartex" xmlns:cx6="http://schemas.microsoft.com/office/drawing/2016/5/12/chartex" xmlns:cx7="http://schemas.microsoft.com/office/drawing/2016/5/13/chartex" xmlns:cx8="http://schemas.microsoft.com/office/drawing/2016/5/14/chartex" xmlns:mc="http://schemas.openxmlformats.org/markup-compatibility/2006" xmlns:aink="http://schemas.microsoft.com/office/drawing/2016/ink" xmlns:am3d="http://schemas.microsoft.com/office/drawing/2017/model3d" xmlns:o="urn:schemas-microsoft-com:office:office" xmlns:r="http://schemas.openxmlformats.org/officeDocument/2006/relationships" xmlns:m="http://schemas.openxmlformats.org/officeDocument/2006/math" xmlns:v="urn:schemas-microsoft-com:vml" xmlns:wp14="http://schemas.microsoft.com/office/word/2010/wordprocessingDrawing" xmlns:wp="http://schemas.openxmlformats.org/drawingml/2006/wordprocessingDrawing" xmlns:w10="urn:schemas-microsoft-com:office:word" xmlns:w="http://schemas.openxmlformats.org/wordprocessingml/2006/main" xmlns:w14="http://schemas.microsoft.com/office/word/2010/wordml" xmlns:w15="http://schemas.microsoft.com/office/word/2012/wordml" xmlns:w16cid="http://schemas.microsoft.com/office/word/2016/wordml/cid" xmlns:w16se="http://schemas.microsoft.com/office/word/2015/wordml/symex" xmlns:wpg="http://schemas.microsoft.com/office/word/2010/wordprocessingGroup" xmlns:wpi="http://schemas.microsoft.com/office/word/2010/wordprocessingInk" xmlns:wne="http://schemas.microsoft.com/office/word/2006/wordml" xmlns:wps="http://schemas.microsoft.com/office/word/2010/wordprocessingShape" mc:Ignorable="w14 w15 w16se w16cid wp14">
   <w:body>
-    <w:p/>
+    <w:p>
+      <w:r>
+        <w:tab/>
+      </w:r>
+    </w:p>
     <w:p>
       <w:pPr>
         <w:pStyle w:val="ListParagraph"/>
@@ -29,7 +33,7 @@
           <w:noProof/>
         </w:rPr>
         <w:drawing>
-          <wp:inline distT="0" distB="0" distL="0" distR="0" wp14:anchorId="00279A59" wp14:editId="3BAF709E">
+          <wp:inline distT="0" distB="0" distL="0" distR="0" wp14:anchorId="6069CFD6" wp14:editId="56573343">
             <wp:extent cx="5943600" cy="3356610"/>
             <wp:effectExtent l="0" t="0" r="0" b="0"/>
             <wp:docPr id="10" name="Picture 10"/>
@@ -85,25 +89,10 @@
         <w:t>, add minikube.exe to c:\</w:t>
       </w:r>
     </w:p>
-    <w:p>
-      <w:bookmarkStart w:id="0" w:name="_GoBack"/>
-      <w:bookmarkEnd w:id="0"/>
-    </w:p>
-    <w:p>
-      <w:r>
-        <w:t xml:space="preserve">2) </w:t>
-      </w:r>
-      <w:r>
-        <w:t>Verify that</w:t>
-      </w:r>
-      <w:r>
-        <w:t xml:space="preserve"> hyper v</w:t>
-      </w:r>
-      <w:r>
-        <w:t xml:space="preserve"> is</w:t>
-      </w:r>
-      <w:r>
-        <w:t xml:space="preserve"> running</w:t>
+    <w:p/>
+    <w:p>
+      <w:r>
+        <w:t>2) Verify that hyper v is running</w:t>
       </w:r>
     </w:p>
     <w:p>
@@ -112,7 +101,7 @@
           <w:noProof/>
         </w:rPr>
         <w:drawing>
-          <wp:inline distT="0" distB="0" distL="0" distR="0">
+          <wp:inline distT="0" distB="0" distL="0" distR="0" wp14:anchorId="6A56681B" wp14:editId="0FE4BAB0">
             <wp:extent cx="3933825" cy="2847975"/>
             <wp:effectExtent l="0" t="0" r="9525" b="9525"/>
             <wp:docPr id="3" name="Picture 3" descr="setup-minikube-1"/>
@@ -161,6 +150,184 @@
         </w:drawing>
       </w:r>
     </w:p>
+    <w:p/>
+    <w:p>
+      <w:r>
+        <w:lastRenderedPageBreak/>
+        <w:t xml:space="preserve">Alternatively, you can also run </w:t>
+      </w:r>
+      <w:proofErr w:type="spellStart"/>
+      <w:r>
+        <w:t>hyperv</w:t>
+      </w:r>
+      <w:proofErr w:type="spellEnd"/>
+      <w:r>
+        <w:t xml:space="preserve"> from </w:t>
+      </w:r>
+      <w:proofErr w:type="spellStart"/>
+      <w:r>
+        <w:t>powershell</w:t>
+      </w:r>
+      <w:proofErr w:type="spellEnd"/>
+      <w:r>
+        <w:t xml:space="preserve"> using this command below. Make sure you’re logged in as an admin:</w:t>
+      </w:r>
+    </w:p>
+    <w:p>
+      <w:pPr>
+        <w:tabs>
+          <w:tab w:val="left" w:pos="916"/>
+          <w:tab w:val="left" w:pos="1832"/>
+          <w:tab w:val="left" w:pos="2748"/>
+          <w:tab w:val="left" w:pos="3664"/>
+          <w:tab w:val="left" w:pos="4580"/>
+          <w:tab w:val="left" w:pos="5496"/>
+          <w:tab w:val="left" w:pos="6412"/>
+          <w:tab w:val="left" w:pos="7328"/>
+          <w:tab w:val="left" w:pos="8244"/>
+          <w:tab w:val="left" w:pos="9160"/>
+          <w:tab w:val="left" w:pos="10076"/>
+          <w:tab w:val="left" w:pos="10992"/>
+          <w:tab w:val="left" w:pos="11908"/>
+          <w:tab w:val="left" w:pos="12824"/>
+          <w:tab w:val="left" w:pos="13740"/>
+          <w:tab w:val="left" w:pos="14656"/>
+        </w:tabs>
+        <w:spacing w:after="0" w:line="285" w:lineRule="atLeast"/>
+        <w:rPr>
+          <w:rFonts w:ascii="Consolas" w:eastAsia="Times New Roman" w:hAnsi="Consolas" w:cs="Consolas"/>
+          <w:color w:val="171717"/>
+          <w:sz w:val="20"/>
+          <w:szCs w:val="20"/>
+          <w:bdr w:val="none" w:sz="0" w:space="0" w:color="auto" w:frame="1"/>
+        </w:rPr>
+      </w:pPr>
+      <w:r>
+        <w:rPr>
+          <w:rFonts w:ascii="Consolas" w:eastAsia="Times New Roman" w:hAnsi="Consolas" w:cs="Consolas"/>
+          <w:color w:val="0101FD"/>
+          <w:sz w:val="20"/>
+          <w:szCs w:val="20"/>
+          <w:bdr w:val="none" w:sz="0" w:space="0" w:color="auto" w:frame="1"/>
+        </w:rPr>
+        <w:t>Enable-</w:t>
+      </w:r>
+      <w:proofErr w:type="spellStart"/>
+      <w:r>
+        <w:rPr>
+          <w:rFonts w:ascii="Consolas" w:eastAsia="Times New Roman" w:hAnsi="Consolas" w:cs="Consolas"/>
+          <w:color w:val="0101FD"/>
+          <w:sz w:val="20"/>
+          <w:szCs w:val="20"/>
+          <w:bdr w:val="none" w:sz="0" w:space="0" w:color="auto" w:frame="1"/>
+        </w:rPr>
+        <w:t>WindowsOptionalFeature</w:t>
+      </w:r>
+      <w:proofErr w:type="spellEnd"/>
+      <w:r>
+        <w:rPr>
+          <w:rFonts w:ascii="Consolas" w:eastAsia="Times New Roman" w:hAnsi="Consolas" w:cs="Consolas"/>
+          <w:color w:val="007D9A"/>
+          <w:sz w:val="20"/>
+          <w:szCs w:val="20"/>
+          <w:bdr w:val="none" w:sz="0" w:space="0" w:color="auto" w:frame="1"/>
+        </w:rPr>
+        <w:t xml:space="preserve"> -Online -</w:t>
+      </w:r>
+      <w:proofErr w:type="spellStart"/>
+      <w:r>
+        <w:rPr>
+          <w:rFonts w:ascii="Consolas" w:eastAsia="Times New Roman" w:hAnsi="Consolas" w:cs="Consolas"/>
+          <w:color w:val="007D9A"/>
+          <w:sz w:val="20"/>
+          <w:szCs w:val="20"/>
+          <w:bdr w:val="none" w:sz="0" w:space="0" w:color="auto" w:frame="1"/>
+        </w:rPr>
+        <w:t>FeatureName</w:t>
+      </w:r>
+      <w:proofErr w:type="spellEnd"/>
+      <w:r>
+        <w:rPr>
+          <w:rFonts w:ascii="Consolas" w:eastAsia="Times New Roman" w:hAnsi="Consolas" w:cs="Consolas"/>
+          <w:color w:val="171717"/>
+          <w:sz w:val="20"/>
+          <w:szCs w:val="20"/>
+          <w:bdr w:val="none" w:sz="0" w:space="0" w:color="auto" w:frame="1"/>
+        </w:rPr>
+        <w:t xml:space="preserve"> </w:t>
+      </w:r>
+      <w:r>
+        <w:rPr>
+          <w:rFonts w:ascii="Consolas" w:eastAsia="Times New Roman" w:hAnsi="Consolas" w:cs="Consolas"/>
+          <w:color w:val="0101FD"/>
+          <w:sz w:val="20"/>
+          <w:szCs w:val="20"/>
+          <w:bdr w:val="none" w:sz="0" w:space="0" w:color="auto" w:frame="1"/>
+        </w:rPr>
+        <w:t>Microsoft-Hyper</w:t>
+      </w:r>
+      <w:r>
+        <w:rPr>
+          <w:rFonts w:ascii="Consolas" w:eastAsia="Times New Roman" w:hAnsi="Consolas" w:cs="Consolas"/>
+          <w:color w:val="171717"/>
+          <w:sz w:val="20"/>
+          <w:szCs w:val="20"/>
+          <w:bdr w:val="none" w:sz="0" w:space="0" w:color="auto" w:frame="1"/>
+        </w:rPr>
+        <w:t>-V</w:t>
+      </w:r>
+      <w:r>
+        <w:rPr>
+          <w:rFonts w:ascii="Consolas" w:eastAsia="Times New Roman" w:hAnsi="Consolas" w:cs="Consolas"/>
+          <w:color w:val="007D9A"/>
+          <w:sz w:val="20"/>
+          <w:szCs w:val="20"/>
+          <w:bdr w:val="none" w:sz="0" w:space="0" w:color="auto" w:frame="1"/>
+        </w:rPr>
+        <w:t xml:space="preserve"> -All</w:t>
+      </w:r>
+    </w:p>
+    <w:p>
+      <w:pPr>
+        <w:spacing w:after="0" w:line="240" w:lineRule="auto"/>
+        <w:rPr>
+          <w:rFonts w:ascii="Times New Roman" w:eastAsia="Times New Roman" w:hAnsi="Times New Roman" w:cs="Times New Roman"/>
+          <w:sz w:val="24"/>
+          <w:szCs w:val="24"/>
+        </w:rPr>
+      </w:pPr>
+    </w:p>
+    <w:p>
+      <w:pPr>
+        <w:rPr>
+          <w:rFonts w:ascii="Times New Roman" w:eastAsia="Times New Roman" w:hAnsi="Times New Roman" w:cs="Times New Roman"/>
+          <w:sz w:val="24"/>
+          <w:szCs w:val="24"/>
+        </w:rPr>
+      </w:pPr>
+      <w:r>
+        <w:t xml:space="preserve">You can read more about enabling </w:t>
+      </w:r>
+      <w:r>
+        <w:t>hyperv</w:t>
+      </w:r>
+      <w:r>
+        <w:t xml:space="preserve"> here: </w:t>
+      </w:r>
+      <w:hyperlink r:id="rId7" w:history="1">
+        <w:r>
+          <w:rPr>
+            <w:rFonts w:ascii="Times New Roman" w:eastAsia="Times New Roman" w:hAnsi="Times New Roman" w:cs="Times New Roman"/>
+            <w:color w:val="0000FF"/>
+            <w:sz w:val="24"/>
+            <w:szCs w:val="24"/>
+            <w:u w:val="single"/>
+          </w:rPr>
+          <w:t>https://docs.microsoft.com/en-us/virtualization/hyper-v-on-windows/quick-start/enable-hyper-v?redirectedfrom=MSDN</w:t>
+        </w:r>
+      </w:hyperlink>
+    </w:p>
+    <w:p/>
     <w:p>
       <w:r>
         <w:t xml:space="preserve">3) Go to virtual switch manager </w:t>
@@ -171,59 +338,11 @@
         <w:rPr>
           <w:noProof/>
         </w:rPr>
-        <w:lastRenderedPageBreak/>
         <w:drawing>
-          <wp:inline distT="0" distB="0" distL="0" distR="0" wp14:anchorId="7F3EF706" wp14:editId="0D2B36D3">
+          <wp:inline distT="0" distB="0" distL="0" distR="0" wp14:anchorId="54DAB479" wp14:editId="654A6B2F">
             <wp:extent cx="5943600" cy="3356610"/>
             <wp:effectExtent l="0" t="0" r="0" b="0"/>
             <wp:docPr id="4" name="Picture 4"/>
-            <wp:cNvGraphicFramePr>
-              <a:graphicFrameLocks xmlns:a="http://schemas.openxmlformats.org/drawingml/2006/main" noChangeAspect="1"/>
-            </wp:cNvGraphicFramePr>
-            <a:graphic xmlns:a="http://schemas.openxmlformats.org/drawingml/2006/main">
-              <a:graphicData uri="http://schemas.openxmlformats.org/drawingml/2006/picture">
-                <pic:pic xmlns:pic="http://schemas.openxmlformats.org/drawingml/2006/picture">
-                  <pic:nvPicPr>
-                    <pic:cNvPr id="1" name=""/>
-                    <pic:cNvPicPr/>
-                  </pic:nvPicPr>
-                  <pic:blipFill>
-                    <a:blip r:embed="rId7"/>
-                    <a:stretch>
-                      <a:fillRect/>
-                    </a:stretch>
-                  </pic:blipFill>
-                  <pic:spPr>
-                    <a:xfrm>
-                      <a:off x="0" y="0"/>
-                      <a:ext cx="5943600" cy="3356610"/>
-                    </a:xfrm>
-                    <a:prstGeom prst="rect">
-                      <a:avLst/>
-                    </a:prstGeom>
-                  </pic:spPr>
-                </pic:pic>
-              </a:graphicData>
-            </a:graphic>
-          </wp:inline>
-        </w:drawing>
-      </w:r>
-    </w:p>
-    <w:p>
-      <w:r>
-        <w:t>3) Create a New Virtual Network switch (Internal)</w:t>
-      </w:r>
-    </w:p>
-    <w:p>
-      <w:r>
-        <w:rPr>
-          <w:noProof/>
-        </w:rPr>
-        <w:drawing>
-          <wp:inline distT="0" distB="0" distL="0" distR="0" wp14:anchorId="3347CC9D" wp14:editId="5FC4F668">
-            <wp:extent cx="5943600" cy="3356610"/>
-            <wp:effectExtent l="0" t="0" r="0" b="0"/>
-            <wp:docPr id="5" name="Picture 5"/>
             <wp:cNvGraphicFramePr>
               <a:graphicFrameLocks xmlns:a="http://schemas.openxmlformats.org/drawingml/2006/main" noChangeAspect="1"/>
             </wp:cNvGraphicFramePr>
@@ -256,17 +375,10 @@
         </w:drawing>
       </w:r>
     </w:p>
-    <w:p>
-      <w:r>
-        <w:t>4) Call the switch "</w:t>
-      </w:r>
-      <w:proofErr w:type="spellStart"/>
-      <w:r>
-        <w:t>Minikube</w:t>
-      </w:r>
-      <w:proofErr w:type="spellEnd"/>
-      <w:r>
-        <w:t>"</w:t>
+    <w:p/>
+    <w:p>
+      <w:r>
+        <w:t>3) Create a New Virtual Network switch (Internal)</w:t>
       </w:r>
     </w:p>
     <w:p>
@@ -276,10 +388,10 @@
         </w:rPr>
         <w:lastRenderedPageBreak/>
         <w:drawing>
-          <wp:inline distT="0" distB="0" distL="0" distR="0" wp14:anchorId="7501C313" wp14:editId="28EF615E">
+          <wp:inline distT="0" distB="0" distL="0" distR="0" wp14:anchorId="72FED31F" wp14:editId="34F63F6D">
             <wp:extent cx="5943600" cy="3356610"/>
             <wp:effectExtent l="0" t="0" r="0" b="0"/>
-            <wp:docPr id="6" name="Picture 6"/>
+            <wp:docPr id="5" name="Picture 5"/>
             <wp:cNvGraphicFramePr>
               <a:graphicFrameLocks xmlns:a="http://schemas.openxmlformats.org/drawingml/2006/main" noChangeAspect="1"/>
             </wp:cNvGraphicFramePr>
@@ -312,10 +424,17 @@
         </w:drawing>
       </w:r>
     </w:p>
-    <w:p/>
-    <w:p>
-      <w:r>
-        <w:t>5) Go to Control Panel\Network and Internet\Network and Sharing Center</w:t>
+    <w:p>
+      <w:r>
+        <w:t>4) Call the switch "</w:t>
+      </w:r>
+      <w:proofErr w:type="spellStart"/>
+      <w:r>
+        <w:t>Minikube</w:t>
+      </w:r>
+      <w:proofErr w:type="spellEnd"/>
+      <w:r>
+        <w:t>"</w:t>
       </w:r>
     </w:p>
     <w:p>
@@ -324,10 +443,10 @@
           <w:noProof/>
         </w:rPr>
         <w:drawing>
-          <wp:inline distT="0" distB="0" distL="0" distR="0" wp14:anchorId="5E7BBB1A" wp14:editId="4101127D">
+          <wp:inline distT="0" distB="0" distL="0" distR="0" wp14:anchorId="65EC197A" wp14:editId="2D9A5834">
             <wp:extent cx="5943600" cy="3356610"/>
             <wp:effectExtent l="0" t="0" r="0" b="0"/>
-            <wp:docPr id="7" name="Picture 7"/>
+            <wp:docPr id="6" name="Picture 6"/>
             <wp:cNvGraphicFramePr>
               <a:graphicFrameLocks xmlns:a="http://schemas.openxmlformats.org/drawingml/2006/main" noChangeAspect="1"/>
             </wp:cNvGraphicFramePr>
@@ -360,20 +479,10 @@
         </w:drawing>
       </w:r>
     </w:p>
-    <w:p>
-      <w:r>
-        <w:t xml:space="preserve">6) Go to your </w:t>
-      </w:r>
-      <w:proofErr w:type="spellStart"/>
-      <w:r>
-        <w:t>vEthernet</w:t>
-      </w:r>
-      <w:proofErr w:type="spellEnd"/>
-      <w:r>
-        <w:t xml:space="preserve"> status</w:t>
-      </w:r>
-      <w:r>
-        <w:t xml:space="preserve"> (will be on the right side underneath “Access type:” Internet, in the “Connections:” list</w:t>
+    <w:p/>
+    <w:p>
+      <w:r>
+        <w:t>5) Go to Control Panel\Network and Internet\Network and Sharing Center</w:t>
       </w:r>
     </w:p>
     <w:p>
@@ -383,10 +492,10 @@
         </w:rPr>
         <w:lastRenderedPageBreak/>
         <w:drawing>
-          <wp:inline distT="0" distB="0" distL="0" distR="0" wp14:anchorId="1425A405" wp14:editId="07EE1EC5">
+          <wp:inline distT="0" distB="0" distL="0" distR="0" wp14:anchorId="15369889" wp14:editId="6A868AD8">
             <wp:extent cx="5943600" cy="3356610"/>
             <wp:effectExtent l="0" t="0" r="0" b="0"/>
-            <wp:docPr id="1" name="Picture 1"/>
+            <wp:docPr id="7" name="Picture 7"/>
             <wp:cNvGraphicFramePr>
               <a:graphicFrameLocks xmlns:a="http://schemas.openxmlformats.org/drawingml/2006/main" noChangeAspect="1"/>
             </wp:cNvGraphicFramePr>
@@ -419,50 +528,29 @@
         </w:drawing>
       </w:r>
     </w:p>
-    <w:p/>
-    <w:p>
-      <w:r>
-        <w:t>7) Go into properties, and then the sharing tab</w:t>
-      </w:r>
-      <w:r>
-        <w:t xml:space="preserve">. Check that “Allow other network users to connect through the </w:t>
+    <w:p>
+      <w:r>
+        <w:t xml:space="preserve">6) Go to your </w:t>
       </w:r>
       <w:proofErr w:type="spellStart"/>
       <w:r>
-        <w:t>conputer’s</w:t>
+        <w:t>vEthernet</w:t>
       </w:r>
       <w:proofErr w:type="spellEnd"/>
       <w:r>
-        <w:t xml:space="preserve"> Internet connection” and select “</w:t>
-      </w:r>
-      <w:proofErr w:type="spellStart"/>
-      <w:r>
-        <w:t>vEthernet</w:t>
-      </w:r>
-      <w:proofErr w:type="spellEnd"/>
-      <w:r>
-        <w:t xml:space="preserve"> (</w:t>
-      </w:r>
-      <w:proofErr w:type="spellStart"/>
-      <w:r>
-        <w:t>Minikube</w:t>
-      </w:r>
-      <w:proofErr w:type="spellEnd"/>
-      <w:r>
-        <w:t>)” from the list.</w:t>
-      </w:r>
-    </w:p>
-    <w:p/>
+        <w:t xml:space="preserve"> status (will be on the right side underneath “Access type:” Internet, in the “Connections:” list</w:t>
+      </w:r>
+    </w:p>
     <w:p>
       <w:r>
         <w:rPr>
           <w:noProof/>
         </w:rPr>
         <w:drawing>
-          <wp:inline distT="0" distB="0" distL="0" distR="0" wp14:anchorId="7C636EF8" wp14:editId="237E27E4">
+          <wp:inline distT="0" distB="0" distL="0" distR="0" wp14:anchorId="468980D2" wp14:editId="241FD7E6">
             <wp:extent cx="5943600" cy="3356610"/>
             <wp:effectExtent l="0" t="0" r="0" b="0"/>
-            <wp:docPr id="9" name="Picture 9"/>
+            <wp:docPr id="1" name="Picture 1"/>
             <wp:cNvGraphicFramePr>
               <a:graphicFrameLocks xmlns:a="http://schemas.openxmlformats.org/drawingml/2006/main" noChangeAspect="1"/>
             </wp:cNvGraphicFramePr>
@@ -498,7 +586,82 @@
     <w:p/>
     <w:p>
       <w:r>
-        <w:lastRenderedPageBreak/>
+        <w:t>7) Go into properties, and then the sharing tab</w:t>
+      </w:r>
+      <w:r>
+        <w:t xml:space="preserve">. Check that “Allow other network users to connect through the </w:t>
+      </w:r>
+      <w:proofErr w:type="spellStart"/>
+      <w:r>
+        <w:t>conputer’s</w:t>
+      </w:r>
+      <w:proofErr w:type="spellEnd"/>
+      <w:r>
+        <w:t xml:space="preserve"> Internet connection” and select “</w:t>
+      </w:r>
+      <w:proofErr w:type="spellStart"/>
+      <w:r>
+        <w:t>vEthernet</w:t>
+      </w:r>
+      <w:proofErr w:type="spellEnd"/>
+      <w:r>
+        <w:t xml:space="preserve"> (</w:t>
+      </w:r>
+      <w:proofErr w:type="spellStart"/>
+      <w:r>
+        <w:t>Minikube</w:t>
+      </w:r>
+      <w:proofErr w:type="spellEnd"/>
+      <w:r>
+        <w:t>)” from the list.</w:t>
+      </w:r>
+    </w:p>
+    <w:p/>
+    <w:p>
+      <w:r>
+        <w:rPr>
+          <w:noProof/>
+        </w:rPr>
+        <w:drawing>
+          <wp:inline distT="0" distB="0" distL="0" distR="0" wp14:anchorId="74AA63B3" wp14:editId="47BFBF5D">
+            <wp:extent cx="5943600" cy="3356610"/>
+            <wp:effectExtent l="0" t="0" r="0" b="0"/>
+            <wp:docPr id="9" name="Picture 9"/>
+            <wp:cNvGraphicFramePr>
+              <a:graphicFrameLocks xmlns:a="http://schemas.openxmlformats.org/drawingml/2006/main" noChangeAspect="1"/>
+            </wp:cNvGraphicFramePr>
+            <a:graphic xmlns:a="http://schemas.openxmlformats.org/drawingml/2006/main">
+              <a:graphicData uri="http://schemas.openxmlformats.org/drawingml/2006/picture">
+                <pic:pic xmlns:pic="http://schemas.openxmlformats.org/drawingml/2006/picture">
+                  <pic:nvPicPr>
+                    <pic:cNvPr id="1" name=""/>
+                    <pic:cNvPicPr/>
+                  </pic:nvPicPr>
+                  <pic:blipFill>
+                    <a:blip r:embed="rId13"/>
+                    <a:stretch>
+                      <a:fillRect/>
+                    </a:stretch>
+                  </pic:blipFill>
+                  <pic:spPr>
+                    <a:xfrm>
+                      <a:off x="0" y="0"/>
+                      <a:ext cx="5943600" cy="3356610"/>
+                    </a:xfrm>
+                    <a:prstGeom prst="rect">
+                      <a:avLst/>
+                    </a:prstGeom>
+                  </pic:spPr>
+                </pic:pic>
+              </a:graphicData>
+            </a:graphic>
+          </wp:inline>
+        </w:drawing>
+      </w:r>
+    </w:p>
+    <w:p/>
+    <w:p>
+      <w:r>
         <w:t>9) Run:</w:t>
       </w:r>
     </w:p>
@@ -569,7 +732,7 @@
 </file>
 
 <file path=word/numbering.xml><?xml version="1.0" encoding="utf-8"?>
-<w:numbering xmlns:wpc="http://schemas.microsoft.com/office/word/2010/wordprocessingCanvas" xmlns:cx="http://schemas.microsoft.com/office/drawing/2014/chartex" xmlns:cx1="http://schemas.microsoft.com/office/drawing/2015/9/8/chartex" xmlns:mc="http://schemas.openxmlformats.org/markup-compatibility/2006" xmlns:o="urn:schemas-microsoft-com:office:office" xmlns:r="http://schemas.openxmlformats.org/officeDocument/2006/relationships" xmlns:m="http://schemas.openxmlformats.org/officeDocument/2006/math" xmlns:v="urn:schemas-microsoft-com:vml" xmlns:wp14="http://schemas.microsoft.com/office/word/2010/wordprocessingDrawing" xmlns:wp="http://schemas.openxmlformats.org/drawingml/2006/wordprocessingDrawing" xmlns:w10="urn:schemas-microsoft-com:office:word" xmlns:w="http://schemas.openxmlformats.org/wordprocessingml/2006/main" xmlns:w14="http://schemas.microsoft.com/office/word/2010/wordml" xmlns:w15="http://schemas.microsoft.com/office/word/2012/wordml" xmlns:w16se="http://schemas.microsoft.com/office/word/2015/wordml/symex" xmlns:wpg="http://schemas.microsoft.com/office/word/2010/wordprocessingGroup" xmlns:wpi="http://schemas.microsoft.com/office/word/2010/wordprocessingInk" xmlns:wne="http://schemas.microsoft.com/office/word/2006/wordml" xmlns:wps="http://schemas.microsoft.com/office/word/2010/wordprocessingShape" mc:Ignorable="w14 w15 w16se wp14">
+<w:numbering xmlns:wpc="http://schemas.microsoft.com/office/word/2010/wordprocessingCanvas" xmlns:cx="http://schemas.microsoft.com/office/drawing/2014/chartex" xmlns:cx1="http://schemas.microsoft.com/office/drawing/2015/9/8/chartex" xmlns:cx2="http://schemas.microsoft.com/office/drawing/2015/10/21/chartex" xmlns:cx3="http://schemas.microsoft.com/office/drawing/2016/5/9/chartex" xmlns:cx4="http://schemas.microsoft.com/office/drawing/2016/5/10/chartex" xmlns:cx5="http://schemas.microsoft.com/office/drawing/2016/5/11/chartex" xmlns:cx6="http://schemas.microsoft.com/office/drawing/2016/5/12/chartex" xmlns:cx7="http://schemas.microsoft.com/office/drawing/2016/5/13/chartex" xmlns:cx8="http://schemas.microsoft.com/office/drawing/2016/5/14/chartex" xmlns:mc="http://schemas.openxmlformats.org/markup-compatibility/2006" xmlns:aink="http://schemas.microsoft.com/office/drawing/2016/ink" xmlns:am3d="http://schemas.microsoft.com/office/drawing/2017/model3d" xmlns:o="urn:schemas-microsoft-com:office:office" xmlns:r="http://schemas.openxmlformats.org/officeDocument/2006/relationships" xmlns:m="http://schemas.openxmlformats.org/officeDocument/2006/math" xmlns:v="urn:schemas-microsoft-com:vml" xmlns:wp14="http://schemas.microsoft.com/office/word/2010/wordprocessingDrawing" xmlns:wp="http://schemas.openxmlformats.org/drawingml/2006/wordprocessingDrawing" xmlns:w10="urn:schemas-microsoft-com:office:word" xmlns:w="http://schemas.openxmlformats.org/wordprocessingml/2006/main" xmlns:w14="http://schemas.microsoft.com/office/word/2010/wordml" xmlns:w15="http://schemas.microsoft.com/office/word/2012/wordml" xmlns:w16cid="http://schemas.microsoft.com/office/word/2016/wordml/cid" xmlns:w16se="http://schemas.microsoft.com/office/word/2015/wordml/symex" xmlns:wpg="http://schemas.microsoft.com/office/word/2010/wordprocessingGroup" xmlns:wpi="http://schemas.microsoft.com/office/word/2010/wordprocessingInk" xmlns:wne="http://schemas.microsoft.com/office/word/2006/wordml" xmlns:wps="http://schemas.microsoft.com/office/word/2010/wordprocessingShape" mc:Ignorable="w14 w15 w16se w16cid wp14">
   <w:abstractNum w:abstractNumId="0" w15:restartNumberingAfterBreak="0">
     <w:nsid w:val="708449A6"/>
     <w:multiLevelType w:val="hybridMultilevel"/>
@@ -666,7 +829,7 @@
 </file>
 
 <file path=word/styles.xml><?xml version="1.0" encoding="utf-8"?>
-<w:styles xmlns:mc="http://schemas.openxmlformats.org/markup-compatibility/2006" xmlns:r="http://schemas.openxmlformats.org/officeDocument/2006/relationships" xmlns:w="http://schemas.openxmlformats.org/wordprocessingml/2006/main" xmlns:w14="http://schemas.microsoft.com/office/word/2010/wordml" xmlns:w15="http://schemas.microsoft.com/office/word/2012/wordml" xmlns:w16se="http://schemas.microsoft.com/office/word/2015/wordml/symex" mc:Ignorable="w14 w15 w16se">
+<w:styles xmlns:mc="http://schemas.openxmlformats.org/markup-compatibility/2006" xmlns:r="http://schemas.openxmlformats.org/officeDocument/2006/relationships" xmlns:w="http://schemas.openxmlformats.org/wordprocessingml/2006/main" xmlns:w14="http://schemas.microsoft.com/office/word/2010/wordml" xmlns:w15="http://schemas.microsoft.com/office/word/2012/wordml" xmlns:w16cid="http://schemas.microsoft.com/office/word/2016/wordml/cid" xmlns:w16se="http://schemas.microsoft.com/office/word/2015/wordml/symex" mc:Ignorable="w14 w15 w16se w16cid">
   <w:docDefaults>
     <w:rPrDefault>
       <w:rPr>
@@ -682,7 +845,7 @@
       </w:pPr>
     </w:pPrDefault>
   </w:docDefaults>
-  <w:latentStyles w:defLockedState="0" w:defUIPriority="99" w:defSemiHidden="0" w:defUnhideWhenUsed="0" w:defQFormat="0" w:count="371">
+  <w:latentStyles w:defLockedState="0" w:defUIPriority="99" w:defSemiHidden="0" w:defUnhideWhenUsed="0" w:defQFormat="0" w:count="376">
     <w:lsdException w:name="Normal" w:uiPriority="0" w:qFormat="1"/>
     <w:lsdException w:name="heading 1" w:uiPriority="9" w:qFormat="1"/>
     <w:lsdException w:name="heading 2" w:semiHidden="1" w:uiPriority="9" w:unhideWhenUsed="1" w:qFormat="1"/>
@@ -1054,6 +1217,11 @@
     <w:lsdException w:name="List Table 5 Dark Accent 6" w:uiPriority="50"/>
     <w:lsdException w:name="List Table 6 Colorful Accent 6" w:uiPriority="51"/>
     <w:lsdException w:name="List Table 7 Colorful Accent 6" w:uiPriority="52"/>
+    <w:lsdException w:name="Mention" w:semiHidden="1" w:unhideWhenUsed="1"/>
+    <w:lsdException w:name="Smart Hyperlink" w:semiHidden="1" w:unhideWhenUsed="1"/>
+    <w:lsdException w:name="Hashtag" w:semiHidden="1" w:unhideWhenUsed="1"/>
+    <w:lsdException w:name="Unresolved Mention" w:semiHidden="1" w:unhideWhenUsed="1"/>
+    <w:lsdException w:name="Smart Link" w:semiHidden="1" w:unhideWhenUsed="1"/>
   </w:latentStyles>
   <w:style w:type="paragraph" w:default="1" w:styleId="Normal">
     <w:name w:val="Normal"/>
@@ -1096,6 +1264,89 @@
       <w:ind w:left="720"/>
       <w:contextualSpacing/>
     </w:pPr>
+  </w:style>
+  <w:style w:type="paragraph" w:styleId="HTMLPreformatted">
+    <w:name w:val="HTML Preformatted"/>
+    <w:basedOn w:val="Normal"/>
+    <w:link w:val="HTMLPreformattedChar"/>
+    <w:uiPriority w:val="99"/>
+    <w:semiHidden/>
+    <w:unhideWhenUsed/>
+    <w:rsid w:val="002F7B5C"/>
+    <w:pPr>
+      <w:tabs>
+        <w:tab w:val="left" w:pos="916"/>
+        <w:tab w:val="left" w:pos="1832"/>
+        <w:tab w:val="left" w:pos="2748"/>
+        <w:tab w:val="left" w:pos="3664"/>
+        <w:tab w:val="left" w:pos="4580"/>
+        <w:tab w:val="left" w:pos="5496"/>
+        <w:tab w:val="left" w:pos="6412"/>
+        <w:tab w:val="left" w:pos="7328"/>
+        <w:tab w:val="left" w:pos="8244"/>
+        <w:tab w:val="left" w:pos="9160"/>
+        <w:tab w:val="left" w:pos="10076"/>
+        <w:tab w:val="left" w:pos="10992"/>
+        <w:tab w:val="left" w:pos="11908"/>
+        <w:tab w:val="left" w:pos="12824"/>
+        <w:tab w:val="left" w:pos="13740"/>
+        <w:tab w:val="left" w:pos="14656"/>
+      </w:tabs>
+      <w:spacing w:after="0" w:line="240" w:lineRule="auto"/>
+    </w:pPr>
+    <w:rPr>
+      <w:rFonts w:ascii="Courier New" w:eastAsia="Times New Roman" w:hAnsi="Courier New" w:cs="Courier New"/>
+      <w:sz w:val="20"/>
+      <w:szCs w:val="20"/>
+    </w:rPr>
+  </w:style>
+  <w:style w:type="character" w:customStyle="1" w:styleId="HTMLPreformattedChar">
+    <w:name w:val="HTML Preformatted Char"/>
+    <w:basedOn w:val="DefaultParagraphFont"/>
+    <w:link w:val="HTMLPreformatted"/>
+    <w:uiPriority w:val="99"/>
+    <w:semiHidden/>
+    <w:rsid w:val="002F7B5C"/>
+    <w:rPr>
+      <w:rFonts w:ascii="Courier New" w:eastAsia="Times New Roman" w:hAnsi="Courier New" w:cs="Courier New"/>
+      <w:sz w:val="20"/>
+      <w:szCs w:val="20"/>
+    </w:rPr>
+  </w:style>
+  <w:style w:type="character" w:styleId="HTMLCode">
+    <w:name w:val="HTML Code"/>
+    <w:basedOn w:val="DefaultParagraphFont"/>
+    <w:uiPriority w:val="99"/>
+    <w:semiHidden/>
+    <w:unhideWhenUsed/>
+    <w:rsid w:val="002F7B5C"/>
+    <w:rPr>
+      <w:rFonts w:ascii="Courier New" w:eastAsia="Times New Roman" w:hAnsi="Courier New" w:cs="Courier New"/>
+      <w:sz w:val="20"/>
+      <w:szCs w:val="20"/>
+    </w:rPr>
+  </w:style>
+  <w:style w:type="character" w:customStyle="1" w:styleId="hljs-pscommand">
+    <w:name w:val="hljs-pscommand"/>
+    <w:basedOn w:val="DefaultParagraphFont"/>
+    <w:rsid w:val="002F7B5C"/>
+  </w:style>
+  <w:style w:type="character" w:customStyle="1" w:styleId="hljs-parameter">
+    <w:name w:val="hljs-parameter"/>
+    <w:basedOn w:val="DefaultParagraphFont"/>
+    <w:rsid w:val="002F7B5C"/>
+  </w:style>
+  <w:style w:type="character" w:styleId="Hyperlink">
+    <w:name w:val="Hyperlink"/>
+    <w:basedOn w:val="DefaultParagraphFont"/>
+    <w:uiPriority w:val="99"/>
+    <w:semiHidden/>
+    <w:unhideWhenUsed/>
+    <w:rsid w:val="002F7B5C"/>
+    <w:rPr>
+      <w:color w:val="0000FF"/>
+      <w:u w:val="single"/>
+    </w:rPr>
   </w:style>
 </w:styles>
 </file>

</xml_diff>